<commit_message>
Manual de instalação 90%
</commit_message>
<xml_diff>
--- a/Documentacao/manual versão 0.0.0.1.docx
+++ b/Documentacao/manual versão 0.0.0.1.docx
@@ -51,7 +51,6 @@
         </w:rPr>
         <w:t xml:space="preserve">– </w:t>
       </w:r>
-      <w:proofErr w:type="spellStart"/>
       <w:r>
         <w:rPr>
           <w:sz w:val="40"/>
@@ -59,7 +58,6 @@
         </w:rPr>
         <w:t>Frigologia</w:t>
       </w:r>
-      <w:proofErr w:type="spellEnd"/>
     </w:p>
     <w:p>
       <w:pPr>
@@ -199,13 +197,8 @@
       <w:pPr>
         <w:jc w:val="center"/>
       </w:pPr>
-      <w:proofErr w:type="spellStart"/>
-      <w:r>
-        <w:t>Bandtec</w:t>
-      </w:r>
-      <w:proofErr w:type="spellEnd"/>
-      <w:r>
-        <w:t xml:space="preserve"> </w:t>
+      <w:r>
+        <w:t xml:space="preserve">Bandtec </w:t>
       </w:r>
       <w:r>
         <w:t>–</w:t>
@@ -220,45 +213,8 @@
       </w:pPr>
       <w:r>
         <w:lastRenderedPageBreak/>
-        <w:t xml:space="preserve">Aqui vai o sumario quando eu aprender a fazer o sumario do manual eu coloco aqui o sumario do manual </w:t>
-      </w:r>
-      <w:proofErr w:type="spellStart"/>
-      <w:r>
-        <w:t>pq</w:t>
-      </w:r>
-      <w:proofErr w:type="spellEnd"/>
-      <w:r>
-        <w:t xml:space="preserve"> </w:t>
-      </w:r>
-      <w:proofErr w:type="spellStart"/>
-      <w:r>
-        <w:t>euacho</w:t>
-      </w:r>
-      <w:proofErr w:type="spellEnd"/>
-      <w:r>
-        <w:t xml:space="preserve"> que eu sei </w:t>
-      </w:r>
-      <w:proofErr w:type="spellStart"/>
-      <w:r>
-        <w:t>fazertudo</w:t>
-      </w:r>
-      <w:proofErr w:type="spellEnd"/>
-      <w:r>
-        <w:t xml:space="preserve"> do manual menos o sumario mas também </w:t>
-      </w:r>
-      <w:proofErr w:type="spellStart"/>
-      <w:r>
-        <w:t>pq</w:t>
-      </w:r>
-      <w:proofErr w:type="spellEnd"/>
-      <w:r>
-        <w:t xml:space="preserve"> um manual precisa de um sumario isso é realmente </w:t>
-      </w:r>
-      <w:proofErr w:type="gramStart"/>
-      <w:r>
-        <w:t>necessário ?</w:t>
-      </w:r>
-      <w:proofErr w:type="gramEnd"/>
+        <w:t>Aqui vai o sumario quando eu aprender a fazer o sumario do manual eu coloco aqui o sumario do manual pq euacho que eu sei fazertudo do manual menos o sumario mas também pq um manual precisa de um sumario isso é realmente necessário ?</w:t>
+      </w:r>
     </w:p>
     <w:p>
       <w:r>
@@ -266,58 +222,489 @@
       </w:r>
     </w:p>
     <w:p>
-      <w:r>
+      <w:pPr>
+        <w:rPr>
+          <w:b/>
+          <w:bCs/>
+          <w:sz w:val="28"/>
+          <w:szCs w:val="28"/>
+        </w:rPr>
+      </w:pPr>
+      <w:r>
+        <w:rPr>
+          <w:b/>
+          <w:bCs/>
+          <w:sz w:val="28"/>
+          <w:szCs w:val="28"/>
+        </w:rPr>
         <w:lastRenderedPageBreak/>
         <w:t>Primeiro contato:</w:t>
       </w:r>
     </w:p>
     <w:p>
       <w:r>
-        <w:t>O primeiro contato com o cliente é a partir do cadastro dele no nosso site, após ter os dados salvos entramos em contato com o estabelecimento e vamos fazer nossa visita técnica.</w:t>
-      </w:r>
-    </w:p>
-    <w:p>
-      <w:r>
-        <w:t>(Se possível usar ícones ou fotos bonitinhas)</w:t>
+        <w:t>O primeiro passo para a instalação do nosso sensor é o estabelecimento interessado fazer uma visita ao nosso site institucional para conhecer melhor nossa solução</w:t>
       </w:r>
     </w:p>
     <w:p/>
     <w:p/>
     <w:p>
       <w:r>
+        <w:rPr>
+          <w:noProof/>
+        </w:rPr>
+        <w:drawing>
+          <wp:inline distT="0" distB="0" distL="0" distR="0" wp14:anchorId="73C6D036" wp14:editId="3FA274A2">
+            <wp:extent cx="5400040" cy="2710180"/>
+            <wp:effectExtent l="0" t="0" r="0" b="0"/>
+            <wp:docPr id="2" name="Imagem 2"/>
+            <wp:cNvGraphicFramePr>
+              <a:graphicFrameLocks xmlns:a="http://schemas.openxmlformats.org/drawingml/2006/main" noChangeAspect="1"/>
+            </wp:cNvGraphicFramePr>
+            <a:graphic xmlns:a="http://schemas.openxmlformats.org/drawingml/2006/main">
+              <a:graphicData uri="http://schemas.openxmlformats.org/drawingml/2006/picture">
+                <pic:pic xmlns:pic="http://schemas.openxmlformats.org/drawingml/2006/picture">
+                  <pic:nvPicPr>
+                    <pic:cNvPr id="1" name=""/>
+                    <pic:cNvPicPr/>
+                  </pic:nvPicPr>
+                  <pic:blipFill>
+                    <a:blip r:embed="rId5"/>
+                    <a:stretch>
+                      <a:fillRect/>
+                    </a:stretch>
+                  </pic:blipFill>
+                  <pic:spPr>
+                    <a:xfrm>
+                      <a:off x="0" y="0"/>
+                      <a:ext cx="5400040" cy="2710180"/>
+                    </a:xfrm>
+                    <a:prstGeom prst="rect">
+                      <a:avLst/>
+                    </a:prstGeom>
+                  </pic:spPr>
+                </pic:pic>
+              </a:graphicData>
+            </a:graphic>
+          </wp:inline>
+        </w:drawing>
+      </w:r>
+    </w:p>
+    <w:p/>
+    <w:p>
+      <w:r>
+        <w:t>Caso queira instalar nosso serviço o estabelecimento interessado deve fazer um cadastro na url</w:t>
+      </w:r>
+      <w:r>
+        <w:t>:</w:t>
+      </w:r>
+    </w:p>
+    <w:p>
+      <w:r>
+        <w:drawing>
+          <wp:inline distT="0" distB="0" distL="0" distR="0" wp14:anchorId="57529142" wp14:editId="03EC99B0">
+            <wp:extent cx="5400040" cy="2716530"/>
+            <wp:effectExtent l="0" t="0" r="0" b="7620"/>
+            <wp:docPr id="3" name="Imagem 3"/>
+            <wp:cNvGraphicFramePr>
+              <a:graphicFrameLocks xmlns:a="http://schemas.openxmlformats.org/drawingml/2006/main" noChangeAspect="1"/>
+            </wp:cNvGraphicFramePr>
+            <a:graphic xmlns:a="http://schemas.openxmlformats.org/drawingml/2006/main">
+              <a:graphicData uri="http://schemas.openxmlformats.org/drawingml/2006/picture">
+                <pic:pic xmlns:pic="http://schemas.openxmlformats.org/drawingml/2006/picture">
+                  <pic:nvPicPr>
+                    <pic:cNvPr id="1" name=""/>
+                    <pic:cNvPicPr/>
+                  </pic:nvPicPr>
+                  <pic:blipFill>
+                    <a:blip r:embed="rId6"/>
+                    <a:stretch>
+                      <a:fillRect/>
+                    </a:stretch>
+                  </pic:blipFill>
+                  <pic:spPr>
+                    <a:xfrm>
+                      <a:off x="0" y="0"/>
+                      <a:ext cx="5400040" cy="2716530"/>
+                    </a:xfrm>
+                    <a:prstGeom prst="rect">
+                      <a:avLst/>
+                    </a:prstGeom>
+                  </pic:spPr>
+                </pic:pic>
+              </a:graphicData>
+            </a:graphic>
+          </wp:inline>
+        </w:drawing>
+      </w:r>
+    </w:p>
+    <w:p/>
+    <w:p>
+      <w:r>
+        <w:t>Clicar em criar uma conta:</w:t>
+      </w:r>
+    </w:p>
+    <w:p>
+      <w:r>
+        <w:lastRenderedPageBreak/>
+        <w:drawing>
+          <wp:inline distT="0" distB="0" distL="0" distR="0" wp14:anchorId="62FD9B1D" wp14:editId="14B4D1F2">
+            <wp:extent cx="5400040" cy="2681605"/>
+            <wp:effectExtent l="0" t="0" r="0" b="4445"/>
+            <wp:docPr id="4" name="Imagem 4"/>
+            <wp:cNvGraphicFramePr>
+              <a:graphicFrameLocks xmlns:a="http://schemas.openxmlformats.org/drawingml/2006/main" noChangeAspect="1"/>
+            </wp:cNvGraphicFramePr>
+            <a:graphic xmlns:a="http://schemas.openxmlformats.org/drawingml/2006/main">
+              <a:graphicData uri="http://schemas.openxmlformats.org/drawingml/2006/picture">
+                <pic:pic xmlns:pic="http://schemas.openxmlformats.org/drawingml/2006/picture">
+                  <pic:nvPicPr>
+                    <pic:cNvPr id="1" name=""/>
+                    <pic:cNvPicPr/>
+                  </pic:nvPicPr>
+                  <pic:blipFill>
+                    <a:blip r:embed="rId7"/>
+                    <a:stretch>
+                      <a:fillRect/>
+                    </a:stretch>
+                  </pic:blipFill>
+                  <pic:spPr>
+                    <a:xfrm>
+                      <a:off x="0" y="0"/>
+                      <a:ext cx="5400040" cy="2681605"/>
+                    </a:xfrm>
+                    <a:prstGeom prst="rect">
+                      <a:avLst/>
+                    </a:prstGeom>
+                  </pic:spPr>
+                </pic:pic>
+              </a:graphicData>
+            </a:graphic>
+          </wp:inline>
+        </w:drawing>
+      </w:r>
+    </w:p>
+    <w:p>
+      <w:r>
+        <w:t>Preencher os dados do seu estabelecimento e clique em cadastrar para prosseguir o processo de cadastro para criar um usuário referente ao seu estabelecimento:</w:t>
+      </w:r>
+    </w:p>
+    <w:p>
+      <w:r>
+        <w:t>Após o cadastro nossa equipe de suporte entrará em contato com o cliente</w:t>
+      </w:r>
+      <w:r>
+        <w:t xml:space="preserve"> para marcar a visita técnica.</w:t>
+      </w:r>
+    </w:p>
+    <w:p>
+      <w:pPr>
+        <w:rPr>
+          <w:b/>
+          <w:bCs/>
+          <w:sz w:val="28"/>
+          <w:szCs w:val="28"/>
+        </w:rPr>
+      </w:pPr>
+      <w:r>
+        <w:rPr>
+          <w:b/>
+          <w:bCs/>
+          <w:sz w:val="28"/>
+          <w:szCs w:val="28"/>
+        </w:rPr>
         <w:t>Visita técnica:</w:t>
       </w:r>
     </w:p>
     <w:p>
       <w:r>
-        <w:t xml:space="preserve">Essa parte aqui o técnico n3 vai até o cliente é instala o Arduino o lm35 e configura o node no computador do cliente (mostrar o </w:t>
-      </w:r>
-      <w:proofErr w:type="spellStart"/>
-      <w:r>
-        <w:t>hld</w:t>
-      </w:r>
-      <w:proofErr w:type="spellEnd"/>
-      <w:r>
-        <w:t xml:space="preserve"> ou ícones bonitinhos parecido ia ser show)</w:t>
+        <w:rPr>
+          <w:noProof/>
+        </w:rPr>
+        <w:drawing>
+          <wp:anchor distT="0" distB="0" distL="114300" distR="114300" simplePos="0" relativeHeight="251659264" behindDoc="1" locked="0" layoutInCell="1" allowOverlap="1" wp14:anchorId="0FB7054A" wp14:editId="1C2382E2">
+            <wp:simplePos x="0" y="0"/>
+            <wp:positionH relativeFrom="column">
+              <wp:posOffset>158115</wp:posOffset>
+            </wp:positionH>
+            <wp:positionV relativeFrom="paragraph">
+              <wp:posOffset>777240</wp:posOffset>
+            </wp:positionV>
+            <wp:extent cx="5391150" cy="3038475"/>
+            <wp:effectExtent l="0" t="0" r="0" b="9525"/>
+            <wp:wrapTight wrapText="bothSides">
+              <wp:wrapPolygon edited="0">
+                <wp:start x="0" y="0"/>
+                <wp:lineTo x="0" y="21532"/>
+                <wp:lineTo x="21524" y="21532"/>
+                <wp:lineTo x="21524" y="0"/>
+                <wp:lineTo x="0" y="0"/>
+              </wp:wrapPolygon>
+            </wp:wrapTight>
+            <wp:docPr id="6" name="Imagem 6"/>
+            <wp:cNvGraphicFramePr>
+              <a:graphicFrameLocks xmlns:a="http://schemas.openxmlformats.org/drawingml/2006/main" noChangeAspect="1"/>
+            </wp:cNvGraphicFramePr>
+            <a:graphic xmlns:a="http://schemas.openxmlformats.org/drawingml/2006/main">
+              <a:graphicData uri="http://schemas.openxmlformats.org/drawingml/2006/picture">
+                <pic:pic xmlns:pic="http://schemas.openxmlformats.org/drawingml/2006/picture">
+                  <pic:nvPicPr>
+                    <pic:cNvPr id="0" name="Picture 2"/>
+                    <pic:cNvPicPr>
+                      <a:picLocks noChangeAspect="1" noChangeArrowheads="1"/>
+                    </pic:cNvPicPr>
+                  </pic:nvPicPr>
+                  <pic:blipFill>
+                    <a:blip r:embed="rId8" cstate="print">
+                      <a:extLst>
+                        <a:ext uri="{28A0092B-C50C-407E-A947-70E740481C1C}">
+                          <a14:useLocalDpi xmlns:a14="http://schemas.microsoft.com/office/drawing/2010/main" val="0"/>
+                        </a:ext>
+                      </a:extLst>
+                    </a:blip>
+                    <a:srcRect/>
+                    <a:stretch>
+                      <a:fillRect/>
+                    </a:stretch>
+                  </pic:blipFill>
+                  <pic:spPr bwMode="auto">
+                    <a:xfrm>
+                      <a:off x="0" y="0"/>
+                      <a:ext cx="5391150" cy="3038475"/>
+                    </a:xfrm>
+                    <a:prstGeom prst="rect">
+                      <a:avLst/>
+                    </a:prstGeom>
+                    <a:noFill/>
+                    <a:ln>
+                      <a:noFill/>
+                    </a:ln>
+                  </pic:spPr>
+                </pic:pic>
+              </a:graphicData>
+            </a:graphic>
+          </wp:anchor>
+        </w:drawing>
+      </w:r>
+      <w:r>
+        <w:t>Após a negociação com o cliente e com a visita técnica marcada, o nosso técnico de nível 3 vai até o estabelecimento tirar quaisquer outras dúvidas sobre nossa solução e começar a instalação dos sensores do freezer conforte mostra o desenho abaixo:</w:t>
       </w:r>
     </w:p>
     <w:p/>
     <w:p>
       <w:r>
+        <w:t xml:space="preserve">Após a </w:t>
+      </w:r>
+      <w:r>
+        <w:t>instalação de todos os sensores o técnico cadastra o usuário referente aquele estabelecimento pela interface de cadastro que só o técnico tem acesso:</w:t>
+      </w:r>
+    </w:p>
+    <w:p>
+      <w:r>
+        <w:lastRenderedPageBreak/>
+        <w:drawing>
+          <wp:inline distT="0" distB="0" distL="0" distR="0" wp14:anchorId="4906567B" wp14:editId="5C89A496">
+            <wp:extent cx="5400040" cy="2700020"/>
+            <wp:effectExtent l="0" t="0" r="0" b="5080"/>
+            <wp:docPr id="7" name="Imagem 7"/>
+            <wp:cNvGraphicFramePr>
+              <a:graphicFrameLocks xmlns:a="http://schemas.openxmlformats.org/drawingml/2006/main" noChangeAspect="1"/>
+            </wp:cNvGraphicFramePr>
+            <a:graphic xmlns:a="http://schemas.openxmlformats.org/drawingml/2006/main">
+              <a:graphicData uri="http://schemas.openxmlformats.org/drawingml/2006/picture">
+                <pic:pic xmlns:pic="http://schemas.openxmlformats.org/drawingml/2006/picture">
+                  <pic:nvPicPr>
+                    <pic:cNvPr id="1" name=""/>
+                    <pic:cNvPicPr/>
+                  </pic:nvPicPr>
+                  <pic:blipFill>
+                    <a:blip r:embed="rId9"/>
+                    <a:stretch>
+                      <a:fillRect/>
+                    </a:stretch>
+                  </pic:blipFill>
+                  <pic:spPr>
+                    <a:xfrm>
+                      <a:off x="0" y="0"/>
+                      <a:ext cx="5400040" cy="2700020"/>
+                    </a:xfrm>
+                    <a:prstGeom prst="rect">
+                      <a:avLst/>
+                    </a:prstGeom>
+                  </pic:spPr>
+                </pic:pic>
+              </a:graphicData>
+            </a:graphic>
+          </wp:inline>
+        </w:drawing>
+      </w:r>
+    </w:p>
+    <w:p>
+      <w:r>
+        <w:t>Após o usuário cadastrado o técnico registra os freezers pelo próprio banco de dados da azure usando o seguinte select:</w:t>
+      </w:r>
+    </w:p>
+    <w:p>
+      <w:r>
+        <w:drawing>
+          <wp:inline distT="0" distB="0" distL="0" distR="0" wp14:anchorId="66A0DCF9" wp14:editId="444A286E">
+            <wp:extent cx="4696480" cy="419158"/>
+            <wp:effectExtent l="0" t="0" r="8890" b="0"/>
+            <wp:docPr id="8" name="Imagem 8"/>
+            <wp:cNvGraphicFramePr>
+              <a:graphicFrameLocks xmlns:a="http://schemas.openxmlformats.org/drawingml/2006/main" noChangeAspect="1"/>
+            </wp:cNvGraphicFramePr>
+            <a:graphic xmlns:a="http://schemas.openxmlformats.org/drawingml/2006/main">
+              <a:graphicData uri="http://schemas.openxmlformats.org/drawingml/2006/picture">
+                <pic:pic xmlns:pic="http://schemas.openxmlformats.org/drawingml/2006/picture">
+                  <pic:nvPicPr>
+                    <pic:cNvPr id="1" name=""/>
+                    <pic:cNvPicPr/>
+                  </pic:nvPicPr>
+                  <pic:blipFill>
+                    <a:blip r:embed="rId10"/>
+                    <a:stretch>
+                      <a:fillRect/>
+                    </a:stretch>
+                  </pic:blipFill>
+                  <pic:spPr>
+                    <a:xfrm>
+                      <a:off x="0" y="0"/>
+                      <a:ext cx="4696480" cy="419158"/>
+                    </a:xfrm>
+                    <a:prstGeom prst="rect">
+                      <a:avLst/>
+                    </a:prstGeom>
+                  </pic:spPr>
+                </pic:pic>
+              </a:graphicData>
+            </a:graphic>
+          </wp:inline>
+        </w:drawing>
+      </w:r>
+    </w:p>
+    <w:p>
+      <w:r>
+        <w:t>E os sensores referentes aqueles freezers com o seguinte select:</w:t>
+      </w:r>
+    </w:p>
+    <w:p>
+      <w:r>
+        <w:drawing>
+          <wp:inline distT="0" distB="0" distL="0" distR="0" wp14:anchorId="3DCD9B59" wp14:editId="13CD8086">
+            <wp:extent cx="4239217" cy="219106"/>
+            <wp:effectExtent l="0" t="0" r="0" b="9525"/>
+            <wp:docPr id="9" name="Imagem 9"/>
+            <wp:cNvGraphicFramePr>
+              <a:graphicFrameLocks xmlns:a="http://schemas.openxmlformats.org/drawingml/2006/main" noChangeAspect="1"/>
+            </wp:cNvGraphicFramePr>
+            <a:graphic xmlns:a="http://schemas.openxmlformats.org/drawingml/2006/main">
+              <a:graphicData uri="http://schemas.openxmlformats.org/drawingml/2006/picture">
+                <pic:pic xmlns:pic="http://schemas.openxmlformats.org/drawingml/2006/picture">
+                  <pic:nvPicPr>
+                    <pic:cNvPr id="1" name=""/>
+                    <pic:cNvPicPr/>
+                  </pic:nvPicPr>
+                  <pic:blipFill>
+                    <a:blip r:embed="rId11"/>
+                    <a:stretch>
+                      <a:fillRect/>
+                    </a:stretch>
+                  </pic:blipFill>
+                  <pic:spPr>
+                    <a:xfrm>
+                      <a:off x="0" y="0"/>
+                      <a:ext cx="4239217" cy="219106"/>
+                    </a:xfrm>
+                    <a:prstGeom prst="rect">
+                      <a:avLst/>
+                    </a:prstGeom>
+                  </pic:spPr>
+                </pic:pic>
+              </a:graphicData>
+            </a:graphic>
+          </wp:inline>
+        </w:drawing>
+      </w:r>
+    </w:p>
+    <w:p>
+      <w:r>
+        <w:t>Após isso passar as credenciais de login e senha para o usuário e ele estará pronto para usar o nosso dashboard.</w:t>
+      </w:r>
+    </w:p>
+    <w:p/>
+    <w:p>
+      <w:pPr>
+        <w:rPr>
+          <w:b/>
+          <w:bCs/>
+          <w:sz w:val="28"/>
+          <w:szCs w:val="28"/>
+        </w:rPr>
+      </w:pPr>
+      <w:r>
+        <w:rPr>
+          <w:b/>
+          <w:bCs/>
+          <w:sz w:val="28"/>
+          <w:szCs w:val="28"/>
+        </w:rPr>
         <w:t>Dashboard:</w:t>
       </w:r>
     </w:p>
     <w:p>
       <w:r>
-        <w:t xml:space="preserve">Aqui explica como </w:t>
-      </w:r>
-      <w:proofErr w:type="spellStart"/>
-      <w:r>
-        <w:t>logar</w:t>
-      </w:r>
-      <w:proofErr w:type="spellEnd"/>
-      <w:r>
-        <w:t xml:space="preserve"> no sistema e como o dashboard funciona </w:t>
+        <w:t>Para entrar no sistema o usuário deve entrar na seguinte url</w:t>
+      </w:r>
+    </w:p>
+    <w:p>
+      <w:r>
+        <w:t xml:space="preserve"> e efetuar seu login</w:t>
+      </w:r>
+    </w:p>
+    <w:p>
+      <w:r>
+        <w:drawing>
+          <wp:inline distT="0" distB="0" distL="0" distR="0" wp14:anchorId="3A9B4FC6" wp14:editId="6FA51924">
+            <wp:extent cx="5400040" cy="2718435"/>
+            <wp:effectExtent l="0" t="0" r="0" b="5715"/>
+            <wp:docPr id="11" name="Imagem 11"/>
+            <wp:cNvGraphicFramePr>
+              <a:graphicFrameLocks xmlns:a="http://schemas.openxmlformats.org/drawingml/2006/main" noChangeAspect="1"/>
+            </wp:cNvGraphicFramePr>
+            <a:graphic xmlns:a="http://schemas.openxmlformats.org/drawingml/2006/main">
+              <a:graphicData uri="http://schemas.openxmlformats.org/drawingml/2006/picture">
+                <pic:pic xmlns:pic="http://schemas.openxmlformats.org/drawingml/2006/picture">
+                  <pic:nvPicPr>
+                    <pic:cNvPr id="1" name=""/>
+                    <pic:cNvPicPr/>
+                  </pic:nvPicPr>
+                  <pic:blipFill>
+                    <a:blip r:embed="rId12"/>
+                    <a:stretch>
+                      <a:fillRect/>
+                    </a:stretch>
+                  </pic:blipFill>
+                  <pic:spPr>
+                    <a:xfrm>
+                      <a:off x="0" y="0"/>
+                      <a:ext cx="5400040" cy="2718435"/>
+                    </a:xfrm>
+                    <a:prstGeom prst="rect">
+                      <a:avLst/>
+                    </a:prstGeom>
+                  </pic:spPr>
+                </pic:pic>
+              </a:graphicData>
+            </a:graphic>
+          </wp:inline>
+        </w:drawing>
+      </w:r>
+    </w:p>
+    <w:p>
+      <w:r>
+        <w:lastRenderedPageBreak/>
+        <w:t>Após efetuar o login o usuário tem acesso ao deshboard</w:t>
       </w:r>
     </w:p>
     <w:sectPr>

</xml_diff>